<commit_message>
setting up last project
</commit_message>
<xml_diff>
--- a/assignments/statistics/C15311966_Maks_Drzezdzon_statistics.docx
+++ b/assignments/statistics/C15311966_Maks_Drzezdzon_statistics.docx
@@ -73,11 +73,6 @@
     <w:p>
       <w:r>
         <w:t xml:space="preserve">In this section you should state the main research question/questions you are hoping to investigate by using linear/logistic regression or dimension reduction. </w:t>
-      </w:r>
-    </w:p>
-    <w:p>
-      <w:r>
-        <w:t>There is no need to state sub-questions which relate to establishing evidence for including predictors (e.g. establishing correlation or difference).</w:t>
       </w:r>
     </w:p>
     <w:p>
@@ -299,17 +294,6 @@
       </w:r>
     </w:p>
     <w:p>
-      <w:r>
-        <w:t>In this section you are going to present the results of your tests and models. You should adhere to the sections for Option A or Option B</w:t>
-      </w:r>
-      <w:r>
-        <w:t xml:space="preserve"> as relevant (refer to the assignment specification)</w:t>
-      </w:r>
-      <w:r>
-        <w:t>.</w:t>
-      </w:r>
-    </w:p>
-    <w:p>
       <w:pPr>
         <w:pStyle w:val="Heading2"/>
       </w:pPr>
@@ -565,6 +549,7 @@
         <w:pStyle w:val="Heading1"/>
       </w:pPr>
       <w:r>
+        <w:lastRenderedPageBreak/>
         <w:t>Section 4 – Discussion/Conclusion</w:t>
       </w:r>
     </w:p>

</xml_diff>

<commit_message>
done with data cleaning
</commit_message>
<xml_diff>
--- a/assignments/statistics/C15311966_Maks_Drzezdzon_statistics.docx
+++ b/assignments/statistics/C15311966_Maks_Drzezdzon_statistics.docx
@@ -61,7 +61,10 @@
     </w:p>
     <w:p>
       <w:r>
-        <w:t>State your research question</w:t>
+        <w:t>R</w:t>
+      </w:r>
+      <w:r>
+        <w:t>esearch question</w:t>
       </w:r>
       <w:r>
         <w:t>(s)</w:t>
@@ -71,8 +74,254 @@
       </w:r>
     </w:p>
     <w:p>
-      <w:r>
-        <w:t xml:space="preserve">In this section you should state the main research question/questions you are hoping to investigate by using linear/logistic regression or dimension reduction. </w:t>
+      <w:pPr>
+        <w:pStyle w:val="NormalWeb"/>
+        <w:shd w:val="clear" w:color="auto" w:fill="FFFFFF"/>
+        <w:spacing w:before="0" w:beforeAutospacing="0" w:after="0" w:afterAutospacing="0"/>
+        <w:jc w:val="both"/>
+        <w:rPr>
+          <w:rFonts w:asciiTheme="minorHAnsi" w:hAnsiTheme="minorHAnsi" w:cstheme="minorHAnsi"/>
+          <w:b/>
+          <w:bCs/>
+          <w:sz w:val="22"/>
+          <w:szCs w:val="22"/>
+          <w:bdr w:val="none" w:sz="0" w:space="0" w:color="auto" w:frame="1"/>
+        </w:rPr>
+      </w:pPr>
+      <w:r>
+        <w:rPr>
+          <w:rFonts w:asciiTheme="minorHAnsi" w:hAnsiTheme="minorHAnsi" w:cstheme="minorHAnsi"/>
+          <w:b/>
+          <w:bCs/>
+          <w:sz w:val="22"/>
+          <w:szCs w:val="22"/>
+          <w:bdr w:val="none" w:sz="0" w:space="0" w:color="auto" w:frame="1"/>
+        </w:rPr>
+        <w:t xml:space="preserve">Does a </w:t>
+      </w:r>
+      <w:r>
+        <w:rPr>
+          <w:rFonts w:asciiTheme="minorHAnsi" w:hAnsiTheme="minorHAnsi" w:cstheme="minorHAnsi"/>
+          <w:b/>
+          <w:bCs/>
+          <w:sz w:val="22"/>
+          <w:szCs w:val="22"/>
+          <w:bdr w:val="none" w:sz="0" w:space="0" w:color="auto" w:frame="1"/>
+        </w:rPr>
+        <w:t>student’s</w:t>
+      </w:r>
+      <w:r>
+        <w:rPr>
+          <w:rFonts w:asciiTheme="minorHAnsi" w:hAnsiTheme="minorHAnsi" w:cstheme="minorHAnsi"/>
+          <w:b/>
+          <w:bCs/>
+          <w:sz w:val="22"/>
+          <w:szCs w:val="22"/>
+          <w:bdr w:val="none" w:sz="0" w:space="0" w:color="auto" w:frame="1"/>
+        </w:rPr>
+        <w:t>/</w:t>
+      </w:r>
+      <w:r>
+        <w:rPr>
+          <w:rFonts w:asciiTheme="minorHAnsi" w:hAnsiTheme="minorHAnsi" w:cstheme="minorHAnsi"/>
+          <w:b/>
+          <w:bCs/>
+          <w:sz w:val="22"/>
+          <w:szCs w:val="22"/>
+          <w:bdr w:val="none" w:sz="0" w:space="0" w:color="auto" w:frame="1"/>
+        </w:rPr>
+        <w:t>parent’s</w:t>
+      </w:r>
+      <w:r>
+        <w:rPr>
+          <w:rFonts w:asciiTheme="minorHAnsi" w:hAnsiTheme="minorHAnsi" w:cstheme="minorHAnsi"/>
+          <w:b/>
+          <w:bCs/>
+          <w:sz w:val="22"/>
+          <w:szCs w:val="22"/>
+          <w:bdr w:val="none" w:sz="0" w:space="0" w:color="auto" w:frame="1"/>
+        </w:rPr>
+        <w:t xml:space="preserve"> </w:t>
+      </w:r>
+      <w:r>
+        <w:rPr>
+          <w:rFonts w:asciiTheme="minorHAnsi" w:hAnsiTheme="minorHAnsi" w:cstheme="minorHAnsi"/>
+          <w:b/>
+          <w:bCs/>
+          <w:sz w:val="22"/>
+          <w:szCs w:val="22"/>
+          <w:bdr w:val="none" w:sz="0" w:space="0" w:color="auto" w:frame="1"/>
+        </w:rPr>
+        <w:t xml:space="preserve">level of </w:t>
+      </w:r>
+      <w:r>
+        <w:rPr>
+          <w:rFonts w:asciiTheme="minorHAnsi" w:hAnsiTheme="minorHAnsi" w:cstheme="minorHAnsi"/>
+          <w:b/>
+          <w:bCs/>
+          <w:color w:val="2E2E2E"/>
+          <w:sz w:val="22"/>
+          <w:szCs w:val="22"/>
+        </w:rPr>
+        <w:t>S</w:t>
+      </w:r>
+      <w:r>
+        <w:rPr>
+          <w:rFonts w:asciiTheme="minorHAnsi" w:hAnsiTheme="minorHAnsi" w:cstheme="minorHAnsi"/>
+          <w:b/>
+          <w:bCs/>
+          <w:color w:val="2E2E2E"/>
+          <w:sz w:val="22"/>
+          <w:szCs w:val="22"/>
+        </w:rPr>
+        <w:t>isben</w:t>
+      </w:r>
+      <w:r>
+        <w:rPr>
+          <w:rFonts w:asciiTheme="minorHAnsi" w:hAnsiTheme="minorHAnsi" w:cstheme="minorHAnsi"/>
+          <w:b/>
+          <w:bCs/>
+          <w:color w:val="2E2E2E"/>
+          <w:sz w:val="22"/>
+          <w:szCs w:val="22"/>
+        </w:rPr>
+        <w:t xml:space="preserve"> (Government aid)</w:t>
+      </w:r>
+      <w:r>
+        <w:rPr>
+          <w:rFonts w:asciiTheme="minorHAnsi" w:hAnsiTheme="minorHAnsi" w:cstheme="minorHAnsi"/>
+          <w:b/>
+          <w:bCs/>
+          <w:color w:val="2E2E2E"/>
+          <w:sz w:val="27"/>
+          <w:szCs w:val="27"/>
+        </w:rPr>
+        <w:t xml:space="preserve"> </w:t>
+      </w:r>
+      <w:r>
+        <w:rPr>
+          <w:rFonts w:asciiTheme="minorHAnsi" w:hAnsiTheme="minorHAnsi" w:cstheme="minorHAnsi"/>
+          <w:b/>
+          <w:bCs/>
+          <w:sz w:val="22"/>
+          <w:szCs w:val="22"/>
+          <w:bdr w:val="none" w:sz="0" w:space="0" w:color="auto" w:frame="1"/>
+        </w:rPr>
+        <w:t>influence their level of academic achievement?</w:t>
+      </w:r>
+    </w:p>
+    <w:p>
+      <w:pPr>
+        <w:pStyle w:val="NormalWeb"/>
+        <w:shd w:val="clear" w:color="auto" w:fill="FFFFFF"/>
+        <w:spacing w:before="0" w:beforeAutospacing="0" w:after="0" w:afterAutospacing="0"/>
+        <w:jc w:val="both"/>
+        <w:rPr>
+          <w:rFonts w:asciiTheme="minorHAnsi" w:hAnsiTheme="minorHAnsi" w:cstheme="minorHAnsi"/>
+          <w:b/>
+          <w:bCs/>
+          <w:sz w:val="22"/>
+          <w:szCs w:val="22"/>
+        </w:rPr>
+      </w:pPr>
+    </w:p>
+    <w:p>
+      <w:r>
+        <w:t xml:space="preserve">My hypothesis is based on </w:t>
+      </w:r>
+      <w:r>
+        <w:t>the assumption that</w:t>
+      </w:r>
+      <w:r>
+        <w:t xml:space="preserve"> in poorer households there is more stress</w:t>
+      </w:r>
+      <w:r>
+        <w:t>/pressure</w:t>
+      </w:r>
+      <w:r>
+        <w:t xml:space="preserve"> on said students</w:t>
+      </w:r>
+      <w:r>
+        <w:t xml:space="preserve"> when it comes to higher education</w:t>
+      </w:r>
+      <w:r>
+        <w:t xml:space="preserve">, </w:t>
+      </w:r>
+      <w:r>
+        <w:t>compensation</w:t>
+      </w:r>
+      <w:r>
+        <w:t xml:space="preserve"> and doing well</w:t>
+      </w:r>
+      <w:r>
+        <w:t xml:space="preserve">, this is why id like to investigate if there is </w:t>
+      </w:r>
+      <w:r>
+        <w:t xml:space="preserve">relationship between students grades and their </w:t>
+      </w:r>
+      <w:r>
+        <w:t>family’s</w:t>
+      </w:r>
+      <w:r>
+        <w:t xml:space="preserve"> socioeconomic status</w:t>
+      </w:r>
+      <w:r>
+        <w:t xml:space="preserve"> </w:t>
+      </w:r>
+      <w:r>
+        <w:t>through</w:t>
+      </w:r>
+      <w:r>
+        <w:t xml:space="preserve"> their exam results and level of </w:t>
+      </w:r>
+      <w:r>
+        <w:t>S</w:t>
+      </w:r>
+      <w:r>
+        <w:t xml:space="preserve">isben </w:t>
+      </w:r>
+      <w:r>
+        <w:t>students/parents</w:t>
+      </w:r>
+      <w:r>
+        <w:t xml:space="preserve"> receive</w:t>
+      </w:r>
+      <w:r>
+        <w:t>.</w:t>
+      </w:r>
+    </w:p>
+    <w:p>
+      <w:r>
+        <w:t>This will be attempted using</w:t>
+      </w:r>
+      <w:r>
+        <w:t xml:space="preserve"> </w:t>
+      </w:r>
+      <w:r>
+        <w:rPr>
+          <w:b/>
+          <w:bCs/>
+        </w:rPr>
+        <w:t>dimension reduction</w:t>
+      </w:r>
+      <w:r>
+        <w:rPr>
+          <w:b/>
+          <w:bCs/>
+        </w:rPr>
+        <w:t xml:space="preserve"> </w:t>
+      </w:r>
+      <w:r>
+        <w:t xml:space="preserve">as </w:t>
+      </w:r>
+      <w:r>
+        <w:t>it’s</w:t>
+      </w:r>
+      <w:r>
+        <w:t xml:space="preserve"> something I didn’t have time to cover in my CA portfolio</w:t>
+      </w:r>
+      <w:r>
+        <w:t xml:space="preserve">. </w:t>
       </w:r>
     </w:p>
     <w:p>
@@ -88,7 +337,365 @@
     </w:p>
     <w:p>
       <w:r>
-        <w:t xml:space="preserve">In this section you should present a relevant analysis of the dataset (which you are treating as a single sample). You should consider </w:t>
+        <w:t>The dataset contains</w:t>
+      </w:r>
+      <w:r>
+        <w:t xml:space="preserve"> the results in national assessments for secondary and university education in engineering students</w:t>
+      </w:r>
+      <w:r>
+        <w:t xml:space="preserve"> and c</w:t>
+      </w:r>
+      <w:r>
+        <w:t xml:space="preserve">ontains academic, social, economic information for 12,411 students. The data </w:t>
+      </w:r>
+      <w:r>
+        <w:t xml:space="preserve">was collected as </w:t>
+      </w:r>
+      <w:r>
+        <w:t>part of the Master's Degree in Engineering project of the Technological University of Bolívar (UTB) titled Academic Efficiency Analysis in Engineering student</w:t>
+      </w:r>
+      <w:r>
+        <w:t>s</w:t>
+      </w:r>
+    </w:p>
+    <w:p>
+      <w:r>
+        <w:rPr>
+          <w:b/>
+          <w:bCs/>
+          <w:sz w:val="24"/>
+          <w:szCs w:val="24"/>
+        </w:rPr>
+        <w:t>Representativeness</w:t>
+      </w:r>
+    </w:p>
+    <w:p>
+      <w:r>
+        <w:t>The gender distribution of students is 40.63% for women and 59.37% for men.</w:t>
+      </w:r>
+    </w:p>
+    <w:p/>
+    <w:p>
+      <w:pPr>
+        <w:rPr>
+          <w:b/>
+          <w:bCs/>
+          <w:sz w:val="24"/>
+          <w:szCs w:val="24"/>
+        </w:rPr>
+      </w:pPr>
+      <w:r>
+        <w:rPr>
+          <w:b/>
+          <w:bCs/>
+          <w:sz w:val="24"/>
+          <w:szCs w:val="24"/>
+        </w:rPr>
+        <w:t>The variables of interest to your research questions and their statistical measurement type</w:t>
+      </w:r>
+    </w:p>
+    <w:p>
+      <w:pPr>
+        <w:rPr>
+          <w:rFonts w:asciiTheme="minorHAnsi" w:hAnsiTheme="minorHAnsi" w:cstheme="minorHAnsi"/>
+          <w:color w:val="2E2E2E"/>
+        </w:rPr>
+      </w:pPr>
+      <w:r>
+        <w:rPr>
+          <w:rFonts w:asciiTheme="minorHAnsi" w:hAnsiTheme="minorHAnsi" w:cstheme="minorHAnsi"/>
+          <w:color w:val="2E2E2E"/>
+        </w:rPr>
+        <w:t xml:space="preserve">Internet </w:t>
+      </w:r>
+    </w:p>
+    <w:p>
+      <w:pPr>
+        <w:rPr>
+          <w:rFonts w:asciiTheme="minorHAnsi" w:hAnsiTheme="minorHAnsi" w:cstheme="minorHAnsi"/>
+          <w:color w:val="2E2E2E"/>
+        </w:rPr>
+      </w:pPr>
+      <w:r>
+        <w:rPr>
+          <w:rFonts w:asciiTheme="minorHAnsi" w:hAnsiTheme="minorHAnsi" w:cstheme="minorHAnsi"/>
+          <w:color w:val="2E2E2E"/>
+        </w:rPr>
+        <w:t xml:space="preserve">TV </w:t>
+      </w:r>
+    </w:p>
+    <w:p>
+      <w:pPr>
+        <w:rPr>
+          <w:rFonts w:asciiTheme="minorHAnsi" w:hAnsiTheme="minorHAnsi" w:cstheme="minorHAnsi"/>
+          <w:color w:val="2E2E2E"/>
+        </w:rPr>
+      </w:pPr>
+      <w:r>
+        <w:rPr>
+          <w:rFonts w:asciiTheme="minorHAnsi" w:hAnsiTheme="minorHAnsi" w:cstheme="minorHAnsi"/>
+          <w:color w:val="2E2E2E"/>
+        </w:rPr>
+        <w:t>Computer</w:t>
+      </w:r>
+    </w:p>
+    <w:p>
+      <w:pPr>
+        <w:rPr>
+          <w:rFonts w:asciiTheme="minorHAnsi" w:hAnsiTheme="minorHAnsi" w:cstheme="minorHAnsi"/>
+          <w:color w:val="2E2E2E"/>
+        </w:rPr>
+      </w:pPr>
+      <w:r>
+        <w:rPr>
+          <w:rFonts w:asciiTheme="minorHAnsi" w:hAnsiTheme="minorHAnsi" w:cstheme="minorHAnsi"/>
+          <w:color w:val="2E2E2E"/>
+        </w:rPr>
+        <w:t>WASHING_MCH</w:t>
+      </w:r>
+    </w:p>
+    <w:p>
+      <w:pPr>
+        <w:rPr>
+          <w:rFonts w:asciiTheme="minorHAnsi" w:hAnsiTheme="minorHAnsi" w:cstheme="minorHAnsi"/>
+          <w:color w:val="2E2E2E"/>
+        </w:rPr>
+      </w:pPr>
+      <w:r>
+        <w:rPr>
+          <w:rFonts w:asciiTheme="minorHAnsi" w:hAnsiTheme="minorHAnsi" w:cstheme="minorHAnsi"/>
+          <w:color w:val="2E2E2E"/>
+        </w:rPr>
+        <w:t>MIC_OVEN</w:t>
+      </w:r>
+    </w:p>
+    <w:p>
+      <w:pPr>
+        <w:rPr>
+          <w:rFonts w:asciiTheme="minorHAnsi" w:hAnsiTheme="minorHAnsi" w:cstheme="minorHAnsi"/>
+          <w:color w:val="2E2E2E"/>
+        </w:rPr>
+      </w:pPr>
+      <w:r>
+        <w:rPr>
+          <w:rFonts w:asciiTheme="minorHAnsi" w:hAnsiTheme="minorHAnsi" w:cstheme="minorHAnsi"/>
+          <w:color w:val="2E2E2E"/>
+        </w:rPr>
+        <w:t>CAR</w:t>
+      </w:r>
+    </w:p>
+    <w:p>
+      <w:pPr>
+        <w:rPr>
+          <w:rFonts w:asciiTheme="minorHAnsi" w:hAnsiTheme="minorHAnsi" w:cstheme="minorHAnsi"/>
+          <w:color w:val="2E2E2E"/>
+        </w:rPr>
+      </w:pPr>
+      <w:r>
+        <w:rPr>
+          <w:rFonts w:asciiTheme="minorHAnsi" w:hAnsiTheme="minorHAnsi" w:cstheme="minorHAnsi"/>
+          <w:color w:val="2E2E2E"/>
+        </w:rPr>
+        <w:t>DVD</w:t>
+      </w:r>
+    </w:p>
+    <w:p>
+      <w:pPr>
+        <w:rPr>
+          <w:rFonts w:asciiTheme="minorHAnsi" w:hAnsiTheme="minorHAnsi" w:cstheme="minorHAnsi"/>
+          <w:color w:val="2E2E2E"/>
+        </w:rPr>
+      </w:pPr>
+      <w:r>
+        <w:rPr>
+          <w:rFonts w:asciiTheme="minorHAnsi" w:hAnsiTheme="minorHAnsi" w:cstheme="minorHAnsi"/>
+          <w:color w:val="2E2E2E"/>
+        </w:rPr>
+        <w:t>FRESH</w:t>
+      </w:r>
+    </w:p>
+    <w:p>
+      <w:pPr>
+        <w:rPr>
+          <w:rFonts w:asciiTheme="minorHAnsi" w:hAnsiTheme="minorHAnsi" w:cstheme="minorHAnsi"/>
+          <w:color w:val="2E2E2E"/>
+        </w:rPr>
+      </w:pPr>
+      <w:r>
+        <w:rPr>
+          <w:rFonts w:asciiTheme="minorHAnsi" w:hAnsiTheme="minorHAnsi" w:cstheme="minorHAnsi"/>
+          <w:color w:val="2E2E2E"/>
+        </w:rPr>
+        <w:lastRenderedPageBreak/>
+        <w:t xml:space="preserve">PHONE </w:t>
+      </w:r>
+    </w:p>
+    <w:p>
+      <w:pPr>
+        <w:rPr>
+          <w:rFonts w:asciiTheme="minorHAnsi" w:hAnsiTheme="minorHAnsi" w:cstheme="minorHAnsi"/>
+          <w:color w:val="2E2E2E"/>
+        </w:rPr>
+      </w:pPr>
+      <w:r>
+        <w:rPr>
+          <w:rFonts w:asciiTheme="minorHAnsi" w:hAnsiTheme="minorHAnsi" w:cstheme="minorHAnsi"/>
+          <w:color w:val="2E2E2E"/>
+        </w:rPr>
+        <w:t>MOBILE</w:t>
+      </w:r>
+    </w:p>
+    <w:p>
+      <w:pPr>
+        <w:rPr>
+          <w:b/>
+          <w:bCs/>
+          <w:sz w:val="24"/>
+          <w:szCs w:val="24"/>
+        </w:rPr>
+      </w:pPr>
+    </w:p>
+    <w:p>
+      <w:pPr>
+        <w:rPr>
+          <w:b/>
+          <w:bCs/>
+          <w:sz w:val="24"/>
+          <w:szCs w:val="24"/>
+        </w:rPr>
+      </w:pPr>
+      <w:r>
+        <w:rPr>
+          <w:b/>
+          <w:bCs/>
+          <w:sz w:val="24"/>
+          <w:szCs w:val="24"/>
+        </w:rPr>
+        <w:t>Provide relevant descriptive statistics and visuals</w:t>
+      </w:r>
+    </w:p>
+    <w:p>
+      <w:pPr>
+        <w:rPr>
+          <w:b/>
+          <w:bCs/>
+          <w:sz w:val="24"/>
+          <w:szCs w:val="24"/>
+        </w:rPr>
+      </w:pPr>
+    </w:p>
+    <w:p>
+      <w:pPr>
+        <w:rPr>
+          <w:b/>
+          <w:bCs/>
+          <w:sz w:val="24"/>
+          <w:szCs w:val="24"/>
+        </w:rPr>
+      </w:pPr>
+      <w:r>
+        <w:rPr>
+          <w:b/>
+          <w:bCs/>
+          <w:sz w:val="24"/>
+          <w:szCs w:val="24"/>
+        </w:rPr>
+        <w:t>Assess normality where relevant</w:t>
+      </w:r>
+    </w:p>
+    <w:p>
+      <w:pPr>
+        <w:rPr>
+          <w:b/>
+          <w:bCs/>
+          <w:sz w:val="24"/>
+          <w:szCs w:val="24"/>
+        </w:rPr>
+      </w:pPr>
+    </w:p>
+    <w:p>
+      <w:pPr>
+        <w:rPr>
+          <w:b/>
+          <w:bCs/>
+          <w:sz w:val="24"/>
+          <w:szCs w:val="24"/>
+        </w:rPr>
+      </w:pPr>
+      <w:r>
+        <w:rPr>
+          <w:b/>
+          <w:bCs/>
+          <w:sz w:val="24"/>
+          <w:szCs w:val="24"/>
+        </w:rPr>
+        <w:t xml:space="preserve">Missingness </w:t>
+      </w:r>
+    </w:p>
+    <w:p>
+      <w:r>
+        <w:t>There is no missing data apart from a column called ‘…10’ this column was probably created when two datasets were joined as its completely empty and its in-between data from the two tables shown in the dataset descriptor.</w:t>
+      </w:r>
+    </w:p>
+    <w:p>
+      <w:pPr>
+        <w:spacing w:after="0" w:line="240" w:lineRule="auto"/>
+        <w:jc w:val="left"/>
+        <w:rPr>
+          <w:rFonts w:ascii="Cambria" w:eastAsia="Times New Roman" w:hAnsi="Cambria"/>
+          <w:b/>
+          <w:bCs/>
+          <w:color w:val="365F91"/>
+          <w:sz w:val="24"/>
+          <w:szCs w:val="28"/>
+        </w:rPr>
+      </w:pPr>
+      <w:r>
+        <w:br w:type="page"/>
+      </w:r>
+    </w:p>
+    <w:p>
+      <w:pPr>
+        <w:pStyle w:val="Heading1"/>
+      </w:pPr>
+      <w:r>
+        <w:lastRenderedPageBreak/>
+        <w:t xml:space="preserve">Section 3 - </w:t>
+      </w:r>
+      <w:r>
+        <w:t xml:space="preserve">Results </w:t>
+      </w:r>
+    </w:p>
+    <w:p>
+      <w:pPr>
+        <w:pStyle w:val="Heading2"/>
+      </w:pPr>
+      <w:r>
+        <w:t>Option B</w:t>
+      </w:r>
+    </w:p>
+    <w:p>
+      <w:pPr>
+        <w:pStyle w:val="Heading2"/>
+      </w:pPr>
+      <w:r>
+        <w:t>Section 3.</w:t>
+      </w:r>
+      <w:r>
+        <w:t>1</w:t>
+      </w:r>
+      <w:r>
+        <w:t xml:space="preserve"> Dimension Reduction</w:t>
+      </w:r>
+    </w:p>
+    <w:p>
+      <w:r>
+        <w:t>In this section you should present your assessment of the data for dimension reduction and the outcomes. Present the findings as discussed in lectures and include relevant illustrations.</w:t>
+      </w:r>
+    </w:p>
+    <w:p>
+      <w:r>
+        <w:t>You should report (which includes commenting on):</w:t>
       </w:r>
     </w:p>
     <w:p>
@@ -96,11 +703,11 @@
         <w:pStyle w:val="ListParagraph"/>
         <w:numPr>
           <w:ilvl w:val="0"/>
-          <w:numId w:val="1"/>
+          <w:numId w:val="4"/>
         </w:numPr>
       </w:pPr>
       <w:r>
-        <w:t>Representativeness</w:t>
+        <w:t>Correlation matrix</w:t>
       </w:r>
     </w:p>
     <w:p>
@@ -108,11 +715,14 @@
         <w:pStyle w:val="ListParagraph"/>
         <w:numPr>
           <w:ilvl w:val="0"/>
-          <w:numId w:val="1"/>
+          <w:numId w:val="4"/>
         </w:numPr>
       </w:pPr>
       <w:r>
-        <w:t>The variables of interest to your research questions and their statistical measurement type</w:t>
+        <w:t>Bartlett’s</w:t>
+      </w:r>
+      <w:r>
+        <w:t xml:space="preserve"> Test of Sphericity</w:t>
       </w:r>
     </w:p>
     <w:p>
@@ -120,11 +730,11 @@
         <w:pStyle w:val="ListParagraph"/>
         <w:numPr>
           <w:ilvl w:val="0"/>
-          <w:numId w:val="1"/>
+          <w:numId w:val="4"/>
         </w:numPr>
       </w:pPr>
       <w:r>
-        <w:t>Provide relevant descriptive statistics and visuals</w:t>
+        <w:t>KMO</w:t>
       </w:r>
     </w:p>
     <w:p>
@@ -132,11 +742,11 @@
         <w:pStyle w:val="ListParagraph"/>
         <w:numPr>
           <w:ilvl w:val="0"/>
-          <w:numId w:val="1"/>
+          <w:numId w:val="4"/>
         </w:numPr>
       </w:pPr>
       <w:r>
-        <w:t>Assess normality where relevant</w:t>
+        <w:t>Loadings</w:t>
       </w:r>
     </w:p>
     <w:p>
@@ -144,45 +754,205 @@
         <w:pStyle w:val="ListParagraph"/>
         <w:numPr>
           <w:ilvl w:val="0"/>
-          <w:numId w:val="1"/>
+          <w:numId w:val="4"/>
         </w:numPr>
       </w:pPr>
       <w:r>
-        <w:t xml:space="preserve">Missingness </w:t>
-      </w:r>
-    </w:p>
-    <w:p>
-      <w:r>
-        <w:t>Report your findings as we discussed through the lectures.</w:t>
-      </w:r>
-    </w:p>
-    <w:p>
-      <w:r>
-        <w:t>For this part of the assignment you will be using a d</w:t>
-      </w:r>
-      <w:r>
-        <w:t>ataset of academic performance evolution for engineering students</w:t>
-      </w:r>
-      <w:r>
-        <w:t>. The dataset contains</w:t>
-      </w:r>
-      <w:r>
-        <w:t xml:space="preserve"> the results in national assessments for secondary and university education in engineering students</w:t>
-      </w:r>
-      <w:r>
-        <w:t xml:space="preserve"> and c</w:t>
-      </w:r>
-      <w:r>
-        <w:t xml:space="preserve">ontains academic, social, economic information for 12,411 students. The data </w:t>
-      </w:r>
-      <w:r>
-        <w:t xml:space="preserve">was collected as </w:t>
-      </w:r>
-      <w:r>
-        <w:t>part of the Master's Degree in Engineering project of the Technological University of Bolívar (UTB) titled Academic Efficiency Analysis in Engineering student</w:t>
-      </w:r>
-      <w:r>
-        <w:t>s</w:t>
+        <w:t>Communalities</w:t>
+      </w:r>
+    </w:p>
+    <w:p>
+      <w:pPr>
+        <w:pStyle w:val="ListParagraph"/>
+        <w:numPr>
+          <w:ilvl w:val="0"/>
+          <w:numId w:val="4"/>
+        </w:numPr>
+      </w:pPr>
+      <w:r>
+        <w:t>Variance Explained</w:t>
+      </w:r>
+    </w:p>
+    <w:p>
+      <w:pPr>
+        <w:pStyle w:val="ListParagraph"/>
+        <w:numPr>
+          <w:ilvl w:val="0"/>
+          <w:numId w:val="4"/>
+        </w:numPr>
+      </w:pPr>
+      <w:r>
+        <w:t>Factors/Components extracted</w:t>
+      </w:r>
+    </w:p>
+    <w:p>
+      <w:pPr>
+        <w:pStyle w:val="Heading2"/>
+      </w:pPr>
+      <w:r>
+        <w:t>Section 3.</w:t>
+      </w:r>
+      <w:r>
+        <w:t>2</w:t>
+      </w:r>
+      <w:r>
+        <w:t xml:space="preserve"> – Model </w:t>
+      </w:r>
+    </w:p>
+    <w:p>
+      <w:pPr>
+        <w:pStyle w:val="Heading3"/>
+      </w:pPr>
+      <w:r>
+        <w:t>Section 3.</w:t>
+      </w:r>
+      <w:r>
+        <w:t>2</w:t>
+      </w:r>
+      <w:r>
+        <w:t>.1 Statistical Evidence</w:t>
+      </w:r>
+    </w:p>
+    <w:p>
+      <w:r>
+        <w:t>Of particular importance for Option B is to describe the factors/components extracted. You should include the relevant descriptive statistics and visualisations. If you are unable to use the factors/components (or none were suitable) then outline the proxy variables you intend to use in the model for the concept of interest and describe these if you haven’t previously done so.</w:t>
+      </w:r>
+    </w:p>
+    <w:p>
+      <w:r>
+        <w:t>In this section you should present the results of your correlation and difference tests conducted to justify inclusion of predictors in your model/describe the manifest variables you intend to use in your dimension reduction.</w:t>
+      </w:r>
+    </w:p>
+    <w:p>
+      <w:pPr>
+        <w:pStyle w:val="Heading3"/>
+      </w:pPr>
+      <w:r>
+        <w:t>Section 3.</w:t>
+      </w:r>
+      <w:r>
+        <w:t>2</w:t>
+      </w:r>
+      <w:r>
+        <w:t>.2 Model</w:t>
+      </w:r>
+    </w:p>
+    <w:p>
+      <w:r>
+        <w:t>In this section you should present the findings from the first model. Present the findings as discussed in lectures and include relevant illustrations. You should:</w:t>
+      </w:r>
+    </w:p>
+    <w:p>
+      <w:pPr>
+        <w:pStyle w:val="ListParagraph"/>
+        <w:numPr>
+          <w:ilvl w:val="0"/>
+          <w:numId w:val="2"/>
+        </w:numPr>
+      </w:pPr>
+      <w:r>
+        <w:t>Report the model as discussed during lectures</w:t>
+      </w:r>
+    </w:p>
+    <w:p>
+      <w:pPr>
+        <w:pStyle w:val="ListParagraph"/>
+        <w:numPr>
+          <w:ilvl w:val="0"/>
+          <w:numId w:val="2"/>
+        </w:numPr>
+      </w:pPr>
+      <w:r>
+        <w:t>Make sure you comment on the fit and usefulness of the model in your report</w:t>
+      </w:r>
+    </w:p>
+    <w:p>
+      <w:pPr>
+        <w:pStyle w:val="ListParagraph"/>
+        <w:numPr>
+          <w:ilvl w:val="0"/>
+          <w:numId w:val="2"/>
+        </w:numPr>
+      </w:pPr>
+      <w:r>
+        <w:t xml:space="preserve">Make sure you comment on the predictors and their significance </w:t>
+      </w:r>
+    </w:p>
+    <w:p>
+      <w:pPr>
+        <w:pStyle w:val="ListParagraph"/>
+        <w:numPr>
+          <w:ilvl w:val="0"/>
+          <w:numId w:val="2"/>
+        </w:numPr>
+      </w:pPr>
+      <w:r>
+        <w:t>Make sure you assess the model against assumptions</w:t>
+      </w:r>
+    </w:p>
+    <w:p>
+      <w:pPr>
+        <w:pStyle w:val="ListParagraph"/>
+        <w:numPr>
+          <w:ilvl w:val="0"/>
+          <w:numId w:val="2"/>
+        </w:numPr>
+      </w:pPr>
+      <w:r>
+        <w:t>Make sure you illustrate how the model works for the dataset e.g. state the regression equation and illustrate how it works by using mean/median values for continuous data and the differences by looking at the equation for all values of the differential effects.</w:t>
+      </w:r>
+    </w:p>
+    <w:p>
+      <w:pPr>
+        <w:pStyle w:val="Heading2"/>
+      </w:pPr>
+      <w:r>
+        <w:t>Section 3.n Model n</w:t>
+      </w:r>
+    </w:p>
+    <w:p>
+      <w:r>
+        <w:t>Please add additional sections if you wish to include more than 1 model.</w:t>
+      </w:r>
+    </w:p>
+    <w:p/>
+    <w:p/>
+    <w:p>
+      <w:pPr>
+        <w:pStyle w:val="Heading1"/>
+      </w:pPr>
+      <w:r>
+        <w:lastRenderedPageBreak/>
+        <w:t>Section 4 – Discussion/Conclusion</w:t>
+      </w:r>
+    </w:p>
+    <w:p>
+      <w:r>
+        <w:t>In this section you should reflect on your results from the perspective of your research question</w:t>
+      </w:r>
+      <w:r>
+        <w:t>(s)</w:t>
+      </w:r>
+      <w:r>
+        <w:t>.  You should also suggest some changes/additional research that could be conducted to try to better answer this research question.</w:t>
+      </w:r>
+    </w:p>
+    <w:p/>
+    <w:p>
+      <w:pPr>
+        <w:pStyle w:val="Heading1"/>
+      </w:pPr>
+      <w:r>
+        <w:t xml:space="preserve">Section </w:t>
+      </w:r>
+      <w:r>
+        <w:t>5</w:t>
+      </w:r>
+      <w:r>
+        <w:t xml:space="preserve"> </w:t>
+      </w:r>
+      <w:r>
+        <w:t>– Appendix/Bibliography</w:t>
       </w:r>
     </w:p>
     <w:p>
@@ -264,306 +1034,7 @@
         <w:t> (2020): 105537.</w:t>
       </w:r>
     </w:p>
-    <w:p>
-      <w:pPr>
-        <w:spacing w:after="0" w:line="240" w:lineRule="auto"/>
-        <w:jc w:val="left"/>
-        <w:rPr>
-          <w:rFonts w:ascii="Cambria" w:eastAsia="Times New Roman" w:hAnsi="Cambria"/>
-          <w:b/>
-          <w:bCs/>
-          <w:color w:val="365F91"/>
-          <w:sz w:val="24"/>
-          <w:szCs w:val="28"/>
-        </w:rPr>
-      </w:pPr>
-      <w:r>
-        <w:br w:type="page"/>
-      </w:r>
-    </w:p>
-    <w:p>
-      <w:pPr>
-        <w:pStyle w:val="Heading1"/>
-      </w:pPr>
-      <w:r>
-        <w:lastRenderedPageBreak/>
-        <w:t xml:space="preserve">Section 3 - </w:t>
-      </w:r>
-      <w:r>
-        <w:t xml:space="preserve">Results </w:t>
-      </w:r>
-    </w:p>
-    <w:p>
-      <w:pPr>
-        <w:pStyle w:val="Heading2"/>
-      </w:pPr>
-      <w:r>
-        <w:t>Option B</w:t>
-      </w:r>
-    </w:p>
-    <w:p>
-      <w:pPr>
-        <w:pStyle w:val="Heading2"/>
-      </w:pPr>
-      <w:r>
-        <w:t>Section 3.</w:t>
-      </w:r>
-      <w:r>
-        <w:t>1</w:t>
-      </w:r>
-      <w:r>
-        <w:t xml:space="preserve"> Dimension Reduction</w:t>
-      </w:r>
-    </w:p>
-    <w:p>
-      <w:r>
-        <w:t>In this section you should present your assessment of the data for dimension reduction and the outcomes. Present the findings as discussed in lectures and include relevant illustrations.</w:t>
-      </w:r>
-    </w:p>
-    <w:p>
-      <w:r>
-        <w:t>You should report (which includes commenting on):</w:t>
-      </w:r>
-    </w:p>
-    <w:p>
-      <w:pPr>
-        <w:pStyle w:val="ListParagraph"/>
-        <w:numPr>
-          <w:ilvl w:val="0"/>
-          <w:numId w:val="4"/>
-        </w:numPr>
-      </w:pPr>
-      <w:r>
-        <w:t>Correlation matrix</w:t>
-      </w:r>
-    </w:p>
-    <w:p>
-      <w:pPr>
-        <w:pStyle w:val="ListParagraph"/>
-        <w:numPr>
-          <w:ilvl w:val="0"/>
-          <w:numId w:val="4"/>
-        </w:numPr>
-      </w:pPr>
-      <w:r>
-        <w:t>Bartlett’s</w:t>
-      </w:r>
-      <w:r>
-        <w:t xml:space="preserve"> Test of Sphericity</w:t>
-      </w:r>
-    </w:p>
-    <w:p>
-      <w:pPr>
-        <w:pStyle w:val="ListParagraph"/>
-        <w:numPr>
-          <w:ilvl w:val="0"/>
-          <w:numId w:val="4"/>
-        </w:numPr>
-      </w:pPr>
-      <w:r>
-        <w:t>KMO</w:t>
-      </w:r>
-    </w:p>
-    <w:p>
-      <w:pPr>
-        <w:pStyle w:val="ListParagraph"/>
-        <w:numPr>
-          <w:ilvl w:val="0"/>
-          <w:numId w:val="4"/>
-        </w:numPr>
-      </w:pPr>
-      <w:r>
-        <w:t>Loadings</w:t>
-      </w:r>
-    </w:p>
-    <w:p>
-      <w:pPr>
-        <w:pStyle w:val="ListParagraph"/>
-        <w:numPr>
-          <w:ilvl w:val="0"/>
-          <w:numId w:val="4"/>
-        </w:numPr>
-      </w:pPr>
-      <w:r>
-        <w:t>Communalities</w:t>
-      </w:r>
-    </w:p>
-    <w:p>
-      <w:pPr>
-        <w:pStyle w:val="ListParagraph"/>
-        <w:numPr>
-          <w:ilvl w:val="0"/>
-          <w:numId w:val="4"/>
-        </w:numPr>
-      </w:pPr>
-      <w:r>
-        <w:t>Variance Explained</w:t>
-      </w:r>
-    </w:p>
-    <w:p>
-      <w:pPr>
-        <w:pStyle w:val="ListParagraph"/>
-        <w:numPr>
-          <w:ilvl w:val="0"/>
-          <w:numId w:val="4"/>
-        </w:numPr>
-      </w:pPr>
-      <w:r>
-        <w:t>Factors/Components extracted</w:t>
-      </w:r>
-    </w:p>
-    <w:p>
-      <w:pPr>
-        <w:pStyle w:val="Heading2"/>
-      </w:pPr>
-      <w:r>
-        <w:t>Section 3.</w:t>
-      </w:r>
-      <w:r>
-        <w:t>2</w:t>
-      </w:r>
-      <w:r>
-        <w:t xml:space="preserve"> – Model </w:t>
-      </w:r>
-    </w:p>
-    <w:p>
-      <w:pPr>
-        <w:pStyle w:val="Heading3"/>
-      </w:pPr>
-      <w:r>
-        <w:t>Section 3.</w:t>
-      </w:r>
-      <w:r>
-        <w:t>2</w:t>
-      </w:r>
-      <w:r>
-        <w:t>.1 Statistical Evidence</w:t>
-      </w:r>
-    </w:p>
-    <w:p>
-      <w:r>
-        <w:t>Of particular importance for Option B is to describe the factors/components extracted. You should include the relevant descriptive statistics and visualisations. If you are unable to use the factors/components (or none were suitable) then outline the proxy variables you intend to use in the model for the concept of interest and describe these if you haven’t previously done so.</w:t>
-      </w:r>
-    </w:p>
-    <w:p>
-      <w:r>
-        <w:t>In this section you should present the results of your correlation and difference tests conducted to justify inclusion of predictors in your model/describe the manifest variables you intend to use in your dimension reduction.</w:t>
-      </w:r>
-    </w:p>
-    <w:p>
-      <w:pPr>
-        <w:pStyle w:val="Heading3"/>
-      </w:pPr>
-      <w:r>
-        <w:t>Section 3.</w:t>
-      </w:r>
-      <w:r>
-        <w:t>2</w:t>
-      </w:r>
-      <w:r>
-        <w:t>.2 Model</w:t>
-      </w:r>
-    </w:p>
-    <w:p>
-      <w:r>
-        <w:t>In this section you should present the findings from the first model. Present the findings as discussed in lectures and include relevant illustrations. You should:</w:t>
-      </w:r>
-    </w:p>
-    <w:p>
-      <w:pPr>
-        <w:pStyle w:val="ListParagraph"/>
-        <w:numPr>
-          <w:ilvl w:val="0"/>
-          <w:numId w:val="2"/>
-        </w:numPr>
-      </w:pPr>
-      <w:r>
-        <w:t>Report the model as discussed during lectures</w:t>
-      </w:r>
-    </w:p>
-    <w:p>
-      <w:pPr>
-        <w:pStyle w:val="ListParagraph"/>
-        <w:numPr>
-          <w:ilvl w:val="0"/>
-          <w:numId w:val="2"/>
-        </w:numPr>
-      </w:pPr>
-      <w:r>
-        <w:t>Make sure you comment on the fit and usefulness of the model in your report</w:t>
-      </w:r>
-    </w:p>
-    <w:p>
-      <w:pPr>
-        <w:pStyle w:val="ListParagraph"/>
-        <w:numPr>
-          <w:ilvl w:val="0"/>
-          <w:numId w:val="2"/>
-        </w:numPr>
-      </w:pPr>
-      <w:r>
-        <w:t xml:space="preserve">Make sure you comment on the predictors and their significance </w:t>
-      </w:r>
-    </w:p>
-    <w:p>
-      <w:pPr>
-        <w:pStyle w:val="ListParagraph"/>
-        <w:numPr>
-          <w:ilvl w:val="0"/>
-          <w:numId w:val="2"/>
-        </w:numPr>
-      </w:pPr>
-      <w:r>
-        <w:t>Make sure you assess the model against assumptions</w:t>
-      </w:r>
-    </w:p>
-    <w:p>
-      <w:pPr>
-        <w:pStyle w:val="ListParagraph"/>
-        <w:numPr>
-          <w:ilvl w:val="0"/>
-          <w:numId w:val="2"/>
-        </w:numPr>
-      </w:pPr>
-      <w:r>
-        <w:t>Make sure you illustrate how the model works for the dataset e.g. state the regression equation and illustrate how it works by using mean/median values for continuous data and the differences by looking at the equation for all values of the differential effects.</w:t>
-      </w:r>
-    </w:p>
-    <w:p>
-      <w:pPr>
-        <w:pStyle w:val="Heading2"/>
-      </w:pPr>
-      <w:r>
-        <w:t>Section 3.n Model n</w:t>
-      </w:r>
-    </w:p>
-    <w:p>
-      <w:r>
-        <w:t>Please add additional sections if you wish to include more than 1 model.</w:t>
-      </w:r>
-    </w:p>
     <w:p/>
-    <w:p/>
-    <w:p>
-      <w:pPr>
-        <w:pStyle w:val="Heading1"/>
-      </w:pPr>
-      <w:r>
-        <w:lastRenderedPageBreak/>
-        <w:t>Section 4 – Discussion/Conclusion</w:t>
-      </w:r>
-    </w:p>
-    <w:p>
-      <w:r>
-        <w:t>In this section you should reflect on your results from the perspective of your research question</w:t>
-      </w:r>
-      <w:r>
-        <w:t>(s)</w:t>
-      </w:r>
-      <w:r>
-        <w:t>.  You should also suggest some changes/additional research that could be conducted to try to better answer this research question.</w:t>
-      </w:r>
-    </w:p>
     <w:sectPr>
       <w:headerReference w:type="default" r:id="rId10"/>
       <w:pgSz w:w="11906" w:h="16838"/>
@@ -1264,7 +1735,7 @@
     <w:lsdException w:name="E-mail Signature" w:semiHidden="1" w:unhideWhenUsed="1"/>
     <w:lsdException w:name="HTML Top of Form" w:semiHidden="1" w:unhideWhenUsed="1"/>
     <w:lsdException w:name="HTML Bottom of Form" w:semiHidden="1" w:unhideWhenUsed="1"/>
-    <w:lsdException w:name="Normal (Web)" w:semiHidden="1" w:unhideWhenUsed="1"/>
+    <w:lsdException w:name="Normal (Web)" w:semiHidden="1" w:uiPriority="99" w:unhideWhenUsed="1"/>
     <w:lsdException w:name="HTML Acronym" w:semiHidden="1" w:unhideWhenUsed="1"/>
     <w:lsdException w:name="HTML Address" w:semiHidden="1" w:unhideWhenUsed="1"/>
     <w:lsdException w:name="HTML Cite" w:semiHidden="1" w:unhideWhenUsed="1"/>
@@ -1855,6 +2326,34 @@
       <w:szCs w:val="24"/>
     </w:rPr>
   </w:style>
+  <w:style w:type="character" w:styleId="FollowedHyperlink">
+    <w:name w:val="FollowedHyperlink"/>
+    <w:basedOn w:val="DefaultParagraphFont"/>
+    <w:semiHidden/>
+    <w:unhideWhenUsed/>
+    <w:rsid w:val="009E3434"/>
+    <w:rPr>
+      <w:color w:val="800080" w:themeColor="followedHyperlink"/>
+      <w:u w:val="single"/>
+    </w:rPr>
+  </w:style>
+  <w:style w:type="paragraph" w:styleId="NormalWeb">
+    <w:name w:val="Normal (Web)"/>
+    <w:basedOn w:val="Normal"/>
+    <w:uiPriority w:val="99"/>
+    <w:unhideWhenUsed/>
+    <w:rsid w:val="00CB12CE"/>
+    <w:pPr>
+      <w:spacing w:before="100" w:beforeAutospacing="1" w:after="100" w:afterAutospacing="1" w:line="240" w:lineRule="auto"/>
+      <w:jc w:val="left"/>
+    </w:pPr>
+    <w:rPr>
+      <w:rFonts w:ascii="Times New Roman" w:eastAsia="Times New Roman" w:hAnsi="Times New Roman"/>
+      <w:sz w:val="24"/>
+      <w:szCs w:val="24"/>
+      <w:lang w:val="en-GB" w:eastAsia="en-GB"/>
+    </w:rPr>
+  </w:style>
 </w:styles>
 </file>
 

</xml_diff>

<commit_message>
doing some work on last assign
</commit_message>
<xml_diff>
--- a/assignments/statistics/C15311966_Maks_Drzezdzon_statistics.docx
+++ b/assignments/statistics/C15311966_Maks_Drzezdzon_statistics.docx
@@ -1094,45 +1094,30 @@
     </w:p>
     <w:p>
       <w:pPr>
-        <w:pStyle w:val="Heading2"/>
-      </w:pPr>
-      <w:r>
-        <w:t>Section 3.n Model n</w:t>
-      </w:r>
-    </w:p>
-    <w:p>
-      <w:r>
-        <w:t>Please add additional sections if you wish to include more than 1 model.</w:t>
+        <w:pStyle w:val="Heading1"/>
+      </w:pPr>
+      <w:r>
+        <w:t>Section 4 – Discussion/Conclusion</w:t>
+      </w:r>
+    </w:p>
+    <w:p>
+      <w:r>
+        <w:t>In this section you should reflect on your results from the perspective of your research question</w:t>
+      </w:r>
+      <w:r>
+        <w:t>(s)</w:t>
+      </w:r>
+      <w:r>
+        <w:t>.  You should also suggest some changes/additional research that could be conducted to try to better answer this research question.</w:t>
       </w:r>
     </w:p>
     <w:p/>
-    <w:p/>
     <w:p>
       <w:pPr>
         <w:pStyle w:val="Heading1"/>
       </w:pPr>
       <w:r>
         <w:lastRenderedPageBreak/>
-        <w:t>Section 4 – Discussion/Conclusion</w:t>
-      </w:r>
-    </w:p>
-    <w:p>
-      <w:r>
-        <w:t>In this section you should reflect on your results from the perspective of your research question</w:t>
-      </w:r>
-      <w:r>
-        <w:t>(s)</w:t>
-      </w:r>
-      <w:r>
-        <w:t>.  You should also suggest some changes/additional research that could be conducted to try to better answer this research question.</w:t>
-      </w:r>
-    </w:p>
-    <w:p/>
-    <w:p>
-      <w:pPr>
-        <w:pStyle w:val="Heading1"/>
-      </w:pPr>
-      <w:r>
         <w:t>Section 5 – Appendix/Bibliography</w:t>
       </w:r>
     </w:p>

</xml_diff>

<commit_message>
fixed issue with plot not rendering for some reason
</commit_message>
<xml_diff>
--- a/assignments/statistics/C15311966_Maks_Drzezdzon_statistics.docx
+++ b/assignments/statistics/C15311966_Maks_Drzezdzon_statistics.docx
@@ -60,20 +60,6 @@
       </w:r>
     </w:p>
     <w:p>
-      <w:r>
-        <w:t>R</w:t>
-      </w:r>
-      <w:r>
-        <w:t>esearch question</w:t>
-      </w:r>
-      <w:r>
-        <w:t>(s)</w:t>
-      </w:r>
-      <w:r>
-        <w:t>.</w:t>
-      </w:r>
-    </w:p>
-    <w:p>
       <w:pPr>
         <w:pStyle w:val="NormalWeb"/>
         <w:shd w:val="clear" w:color="auto" w:fill="FFFFFF"/>
@@ -289,8 +275,6 @@
       <w:r>
         <w:t>.</w:t>
       </w:r>
-    </w:p>
-    <w:p>
       <w:r>
         <w:t>This will be attempted using</w:t>
       </w:r>
@@ -559,7 +543,43 @@
           <w:rFonts w:asciiTheme="minorHAnsi" w:hAnsiTheme="minorHAnsi" w:cstheme="minorHAnsi"/>
           <w:color w:val="2E2E2E"/>
         </w:rPr>
-        <w:t xml:space="preserve"> are all binary </w:t>
+        <w:t xml:space="preserve"> are all </w:t>
+      </w:r>
+      <w:r>
+        <w:rPr>
+          <w:rFonts w:asciiTheme="minorHAnsi" w:hAnsiTheme="minorHAnsi" w:cstheme="minorHAnsi"/>
+          <w:color w:val="2E2E2E"/>
+        </w:rPr>
+        <w:t>binary.</w:t>
+      </w:r>
+    </w:p>
+    <w:p>
+      <w:pPr>
+        <w:rPr>
+          <w:rFonts w:asciiTheme="minorHAnsi" w:hAnsiTheme="minorHAnsi" w:cstheme="minorHAnsi"/>
+          <w:color w:val="2E2E2E"/>
+        </w:rPr>
+      </w:pPr>
+      <w:r>
+        <w:rPr>
+          <w:rFonts w:asciiTheme="minorHAnsi" w:hAnsiTheme="minorHAnsi" w:cstheme="minorHAnsi"/>
+          <w:color w:val="2E2E2E"/>
+        </w:rPr>
+        <w:t>Sisben</w:t>
+      </w:r>
+      <w:r>
+        <w:rPr>
+          <w:rFonts w:asciiTheme="minorHAnsi" w:hAnsiTheme="minorHAnsi" w:cstheme="minorHAnsi"/>
+          <w:color w:val="2E2E2E"/>
+        </w:rPr>
+        <w:t xml:space="preserve"> is a discrete ordinal variable</w:t>
+      </w:r>
+      <w:r>
+        <w:rPr>
+          <w:rFonts w:asciiTheme="minorHAnsi" w:hAnsiTheme="minorHAnsi" w:cstheme="minorHAnsi"/>
+          <w:color w:val="2E2E2E"/>
+        </w:rPr>
+        <w:t>.</w:t>
       </w:r>
     </w:p>
     <w:p>
@@ -645,6 +665,13 @@
           <w:szCs w:val="24"/>
         </w:rPr>
         <w:t xml:space="preserve"> are all discrete variables</w:t>
+      </w:r>
+      <w:r>
+        <w:rPr>
+          <w:sz w:val="24"/>
+          <w:szCs w:val="24"/>
+        </w:rPr>
+        <w:t>.</w:t>
       </w:r>
     </w:p>
     <w:p>

</xml_diff>